<commit_message>
final edits on report
</commit_message>
<xml_diff>
--- a/Project/Report/Rick_Reijnders_MSB1014_ProjectReport_2019.docx
+++ b/Project/Report/Rick_Reijnders_MSB1014_ProjectReport_2019.docx
@@ -6,7 +6,6 @@
       <w:pPr>
         <w:pStyle w:val="Title"/>
       </w:pPr>
-      <w:bookmarkStart w:id="0" w:name="_GoBack"/>
       <w:r>
         <w:rPr>
           <w:noProof/>
@@ -90,7 +89,6 @@
           </wp:anchor>
         </w:drawing>
       </w:r>
-      <w:bookmarkEnd w:id="0"/>
       <w:r>
         <w:t>Ensemble m</w:t>
       </w:r>
@@ -416,7 +414,10 @@
         <w:t xml:space="preserve"> repository</w:t>
       </w:r>
       <w:r>
-        <w:t xml:space="preserve"> for more details</w:t>
+        <w:t xml:space="preserve"> for more </w:t>
+      </w:r>
+      <w:r>
+        <w:t>information</w:t>
       </w:r>
     </w:p>
     <w:p>
@@ -1646,10 +1647,13 @@
         <w:t xml:space="preserve">graphs. The resultant graph is processed further as unconnected nodes were removed. </w:t>
       </w:r>
       <w:r>
-        <w:rPr>
-          <w:highlight w:val="yellow"/>
-        </w:rPr>
-        <w:t>The number of nodes and links reflect the correct prediction, when compared to the number of nodes and links the graphs started with, an accuracy can be calculated.</w:t>
+        <w:t>The number of nodes and links reflect the correct prediction, when compared to the number of nodes and links the graphs started with, a</w:t>
+      </w:r>
+      <w:r>
+        <w:t xml:space="preserve"> prediction</w:t>
+      </w:r>
+      <w:r>
+        <w:t xml:space="preserve"> accuracy can be calculated.</w:t>
       </w:r>
       <w:r>
         <w:t xml:space="preserve"> This was executed for the inferred</w:t>
@@ -2015,16 +2019,16 @@
         <w:t>nference methods</w:t>
       </w:r>
       <w:r>
-        <w:t xml:space="preserve">. </w:t>
-      </w:r>
-      <w:r>
-        <w:rPr>
-          <w:highlight w:val="yellow"/>
-        </w:rPr>
-        <w:t>It can be seen this network has 20 number of nodes, of which 3 are unconnected, and 74 directed links</w:t>
-      </w:r>
-      <w:r>
-        <w:t xml:space="preserve">. </w:t>
+        <w:t xml:space="preserve">, </w:t>
+      </w:r>
+      <w:r>
+        <w:t xml:space="preserve">containing </w:t>
+      </w:r>
+      <w:r>
+        <w:t>20 nodes, of which 3 are unconnected and 74 directed links.</w:t>
+      </w:r>
+      <w:r>
+        <w:t xml:space="preserve"> </w:t>
       </w:r>
       <w:r>
         <w:t xml:space="preserve">Node sizes are linked to </w:t>
@@ -2664,82 +2668,79 @@
         <w:t>.C dominate the density graphs due to high occurrence of motif</w:t>
       </w:r>
       <w:r>
+        <w:t>s</w:t>
+      </w:r>
+      <w:r>
         <w:t>.</w:t>
       </w:r>
       <w:r>
         <w:t xml:space="preserve"> </w:t>
       </w:r>
       <w:r>
-        <w:rPr>
-          <w:highlight w:val="yellow"/>
-        </w:rPr>
         <w:t>W</w:t>
       </w:r>
       <w:r>
-        <w:rPr>
-          <w:highlight w:val="yellow"/>
-        </w:rPr>
         <w:t>hen simplified</w:t>
       </w:r>
       <w:r>
-        <w:rPr>
-          <w:highlight w:val="yellow"/>
-        </w:rPr>
         <w:t>,</w:t>
       </w:r>
       <w:r>
-        <w:rPr>
-          <w:highlight w:val="yellow"/>
-        </w:rPr>
-        <w:t xml:space="preserve"> it can be seen these graphs are very similar to figure </w:t>
-      </w:r>
-      <w:r>
-        <w:rPr>
-          <w:highlight w:val="yellow"/>
-        </w:rPr>
+        <w:t xml:space="preserve"> it can be seen these graphs are very similar to</w:t>
+      </w:r>
+      <w:r>
+        <w:t xml:space="preserve"> the inferred networks</w:t>
+      </w:r>
+      <w:r>
+        <w:t xml:space="preserve"> </w:t>
+      </w:r>
+      <w:r>
+        <w:t>(</w:t>
+      </w:r>
+      <w:r>
+        <w:t xml:space="preserve">figure </w:t>
+      </w:r>
+      <w:r>
         <w:t>1</w:t>
       </w:r>
       <w:r>
-        <w:rPr>
-          <w:highlight w:val="yellow"/>
-        </w:rPr>
         <w:t xml:space="preserve">.B and </w:t>
       </w:r>
       <w:r>
-        <w:rPr>
-          <w:highlight w:val="yellow"/>
-        </w:rPr>
         <w:t>1</w:t>
       </w:r>
       <w:r>
-        <w:rPr>
-          <w:highlight w:val="yellow"/>
-        </w:rPr>
-        <w:t xml:space="preserve">.D. Figure </w:t>
-      </w:r>
-      <w:r>
-        <w:rPr>
-          <w:highlight w:val="yellow"/>
-        </w:rPr>
+        <w:t>.D</w:t>
+      </w:r>
+      <w:r>
+        <w:t>)</w:t>
+      </w:r>
+      <w:r>
+        <w:t xml:space="preserve">. Figure </w:t>
+      </w:r>
+      <w:r>
         <w:t>3</w:t>
       </w:r>
       <w:r>
-        <w:rPr>
-          <w:highlight w:val="yellow"/>
-        </w:rPr>
-        <w:t xml:space="preserve">.B is a small subgraph of </w:t>
+        <w:t xml:space="preserve">.B </w:t>
+      </w:r>
+      <w:r>
+        <w:t xml:space="preserve">resembles a </w:t>
+      </w:r>
+      <w:r>
+        <w:t>small subgraph of</w:t>
+      </w:r>
+      <w:r>
+        <w:t xml:space="preserve"> the inferred network as seen in figure</w:t>
+      </w:r>
+      <w:r>
+        <w:t xml:space="preserve"> </w:t>
       </w:r>
       <w:proofErr w:type="gramStart"/>
       <w:r>
-        <w:rPr>
-          <w:highlight w:val="yellow"/>
-        </w:rPr>
         <w:t>1</w:t>
       </w:r>
       <w:r>
-        <w:rPr>
-          <w:highlight w:val="yellow"/>
-        </w:rPr>
         <w:t>.C.</w:t>
       </w:r>
       <w:proofErr w:type="gramEnd"/>
@@ -2776,13 +2777,61 @@
         <w:t xml:space="preserve"> together with the prediction accuracy</w:t>
       </w:r>
       <w:r>
-        <w:rPr>
-          <w:highlight w:val="yellow"/>
-        </w:rPr>
-        <w:t>. It can be seen for mutual information and regression;</w:t>
-      </w:r>
-      <w:r>
-        <w:t xml:space="preserve"> the motif networks do not increase accuracy. Bayes motif networks decrease in accuracy.</w:t>
+        <w:t xml:space="preserve">. It can be seen for </w:t>
+      </w:r>
+      <w:r>
+        <w:t xml:space="preserve">the </w:t>
+      </w:r>
+      <w:r>
+        <w:t>mutual information and regression</w:t>
+      </w:r>
+      <w:r>
+        <w:t xml:space="preserve"> methods</w:t>
+      </w:r>
+      <w:r>
+        <w:t xml:space="preserve"> that</w:t>
+      </w:r>
+      <w:r>
+        <w:t xml:space="preserve"> accuracy</w:t>
+      </w:r>
+      <w:r>
+        <w:t xml:space="preserve"> does not decrease when using </w:t>
+      </w:r>
+      <w:r>
+        <w:t xml:space="preserve">the motif networks. </w:t>
+      </w:r>
+      <w:r>
+        <w:t xml:space="preserve">The </w:t>
+      </w:r>
+      <w:r>
+        <w:t xml:space="preserve">motif networks based on </w:t>
+      </w:r>
+      <w:r>
+        <w:t>Bayes</w:t>
+      </w:r>
+      <w:r>
+        <w:t xml:space="preserve"> inference </w:t>
+      </w:r>
+      <w:r>
+        <w:t>contain less nodes and links</w:t>
+      </w:r>
+      <w:r>
+        <w:t>.</w:t>
+      </w:r>
+      <w:r>
+        <w:t xml:space="preserve"> This resulted in a lower node accuracy, however, the link</w:t>
+      </w:r>
+      <w:r>
+        <w:t xml:space="preserve"> </w:t>
+      </w:r>
+      <w:r>
+        <w:t xml:space="preserve">accuracy </w:t>
+      </w:r>
+      <w:r>
+        <w:t>decreased slightly.</w:t>
+      </w:r>
+      <w:r>
+        <w:t xml:space="preserve"> </w:t>
       </w:r>
     </w:p>
     <w:p>
@@ -4677,10 +4726,7 @@
         <w:t xml:space="preserve"> </w:t>
       </w:r>
       <w:r>
-        <w:t>a</w:t>
-      </w:r>
-      <w:r>
-        <w:t xml:space="preserve">s </w:t>
+        <w:t xml:space="preserve">as </w:t>
       </w:r>
       <w:r>
         <w:t>can be</w:t>
@@ -4769,13 +4815,19 @@
         <w:t xml:space="preserve">Despite </w:t>
       </w:r>
       <w:r>
-        <w:t xml:space="preserve">introducing many false positives, many </w:t>
+        <w:t xml:space="preserve">introducing many </w:t>
       </w:r>
       <w:r>
         <w:t>link</w:t>
       </w:r>
       <w:r>
-        <w:t>s could be correct</w:t>
+        <w:t>s</w:t>
+      </w:r>
+      <w:r>
+        <w:t xml:space="preserve">, several </w:t>
+      </w:r>
+      <w:r>
+        <w:t>could be correct</w:t>
       </w:r>
       <w:r>
         <w:t xml:space="preserve"> by chance</w:t>
@@ -4820,13 +4872,16 @@
         <w:t>.</w:t>
       </w:r>
       <w:r>
-        <w:t xml:space="preserve"> It excluded the dummy nodes, as well as </w:t>
-      </w:r>
-      <w:r>
-        <w:rPr>
-          <w:highlight w:val="yellow"/>
-        </w:rPr>
-        <w:t>few others</w:t>
+        <w:t xml:space="preserve"> It excluded</w:t>
+      </w:r>
+      <w:r>
+        <w:t xml:space="preserve"> several nodes, including</w:t>
+      </w:r>
+      <w:r>
+        <w:t xml:space="preserve"> the dummy</w:t>
+      </w:r>
+      <w:r>
+        <w:t xml:space="preserve"> and 3 other nodes</w:t>
       </w:r>
       <w:r>
         <w:t xml:space="preserve">. </w:t>
@@ -4841,329 +4896,325 @@
         <w:t xml:space="preserve">methods </w:t>
       </w:r>
       <w:r>
-        <w:t>how to approximate these parameters as best as possible</w:t>
+        <w:t xml:space="preserve">how to approximate these parameters as best as possible </w:t>
+      </w:r>
+      <w:r>
+        <w:t xml:space="preserve">should be </w:t>
+      </w:r>
+      <w:r>
+        <w:t>considered</w:t>
+      </w:r>
+      <w:r>
+        <w:t>.</w:t>
+      </w:r>
+    </w:p>
+    <w:p>
+      <w:pPr>
+        <w:pStyle w:val="Heading3"/>
+      </w:pPr>
+      <w:r>
+        <w:t>Motif detection</w:t>
+      </w:r>
+    </w:p>
+    <w:p>
+      <w:pPr>
+        <w:jc w:val="both"/>
+      </w:pPr>
+      <w:r>
+        <w:t xml:space="preserve">Based on the inferred networks, motifs were determined to be important if occurred more than </w:t>
+      </w:r>
+      <w:r>
+        <w:t xml:space="preserve">average </w:t>
+      </w:r>
+      <w:r>
+        <w:t xml:space="preserve">in random networks with similar features. </w:t>
+      </w:r>
+      <w:r>
+        <w:t xml:space="preserve">However, if the inferred networks are biased due </w:t>
+      </w:r>
+      <w:r>
+        <w:t xml:space="preserve">to </w:t>
+      </w:r>
+      <w:r>
+        <w:t>the method</w:t>
+      </w:r>
+      <w:r>
+        <w:t xml:space="preserve"> or </w:t>
+      </w:r>
+      <w:r>
+        <w:t>parameter settings, t</w:t>
+      </w:r>
+      <w:r>
+        <w:t>he possibility</w:t>
+      </w:r>
+      <w:r>
+        <w:t xml:space="preserve"> for</w:t>
       </w:r>
       <w:r>
         <w:t xml:space="preserve"> </w:t>
       </w:r>
       <w:r>
-        <w:t xml:space="preserve">should be </w:t>
-      </w:r>
-      <w:r>
-        <w:t>considered</w:t>
+        <w:t xml:space="preserve">certain motifs to occur is </w:t>
+      </w:r>
+      <w:r>
+        <w:t xml:space="preserve">biased </w:t>
+      </w:r>
+      <w:r>
+        <w:t>as well</w:t>
+      </w:r>
+      <w:r>
+        <w:t xml:space="preserve">. </w:t>
+      </w:r>
+      <w:r>
+        <w:t xml:space="preserve">This effect can be observed in figure </w:t>
+      </w:r>
+      <w:r>
+        <w:t>2</w:t>
+      </w:r>
+      <w:r>
+        <w:t xml:space="preserve">. As the mutual information inferred network contains many bidirectional </w:t>
+      </w:r>
+      <w:r>
+        <w:t>link</w:t>
+      </w:r>
+      <w:r>
+        <w:t>s, it is likely</w:t>
+      </w:r>
+      <w:r>
+        <w:t xml:space="preserve"> that</w:t>
+      </w:r>
+      <w:r>
+        <w:t xml:space="preserve"> the most occurring motifs will </w:t>
+      </w:r>
+      <w:r>
+        <w:t xml:space="preserve">involve the bidirectional </w:t>
+      </w:r>
+      <w:r>
+        <w:t>link</w:t>
+      </w:r>
+      <w:r>
+        <w:t xml:space="preserve">s. The most occurring motif in figure </w:t>
+      </w:r>
+      <w:r>
+        <w:t>2</w:t>
+      </w:r>
+      <w:r>
+        <w:t xml:space="preserve">.A confirms this assumption, as it is found 132 times; indicative of the inference method bias. These style of motifs, bidirectional </w:t>
+      </w:r>
+      <w:r>
+        <w:t>link</w:t>
+      </w:r>
+      <w:r>
+        <w:t>s, can indicate forms of co-regulation. The Bayes inference method does not contain self-loops</w:t>
       </w:r>
       <w:r>
         <w:t>.</w:t>
       </w:r>
+      <w:r>
+        <w:t xml:space="preserve"> </w:t>
+      </w:r>
+      <w:r>
+        <w:t>T</w:t>
+      </w:r>
+      <w:r>
+        <w:t>hus,</w:t>
+      </w:r>
+      <w:r>
+        <w:t xml:space="preserve"> these motifs will likely resemble chain-like motifs; one regulating the next node or regulating multiple nodes. The motifs in figure </w:t>
+      </w:r>
+      <w:r>
+        <w:t>2</w:t>
+      </w:r>
+      <w:r>
+        <w:t xml:space="preserve">.B resemble this effect, as the first motif </w:t>
+      </w:r>
+      <w:r>
+        <w:t xml:space="preserve">indicates a chain of regulation and the second motif indicates </w:t>
+      </w:r>
+      <w:r>
+        <w:t>regulat</w:t>
+      </w:r>
+      <w:r>
+        <w:t>ion of</w:t>
+      </w:r>
+      <w:r>
+        <w:t xml:space="preserve"> multiple</w:t>
+      </w:r>
+      <w:r>
+        <w:t xml:space="preserve"> nodes, like a transcription factor. Regression-based trees inference can account for nonlinear effects, thus this method is able to deal with self-loops, as well as chain like regulation. This is clearly reflected in figure </w:t>
+      </w:r>
+      <w:r>
+        <w:t>2</w:t>
+      </w:r>
+      <w:r>
+        <w:t xml:space="preserve">.C, in which the two motifs indicate co-regulation and node regulation. To conclude on motif detection, </w:t>
+      </w:r>
+      <w:r>
+        <w:t>it</w:t>
+      </w:r>
+      <w:r>
+        <w:t xml:space="preserve"> is very sensitive to the input, the inferred network. A great understanding of each inference method is required to determine how motifs can aid in each </w:t>
+      </w:r>
+      <w:r>
+        <w:t>situation and</w:t>
+      </w:r>
+      <w:r>
+        <w:t xml:space="preserve"> should be accounted for </w:t>
+      </w:r>
+      <w:r>
+        <w:t>when combining motifs</w:t>
+      </w:r>
+      <w:r>
+        <w:t xml:space="preserve"> from multiple inference methods</w:t>
+      </w:r>
+      <w:r>
+        <w:t>.</w:t>
+      </w:r>
     </w:p>
     <w:p>
       <w:pPr>
         <w:pStyle w:val="Heading3"/>
       </w:pPr>
       <w:r>
-        <w:t>Motif detection</w:t>
-      </w:r>
-    </w:p>
-    <w:p>
-      <w:pPr>
-        <w:jc w:val="both"/>
-      </w:pPr>
-      <w:r>
-        <w:t xml:space="preserve">Based on the inferred networks, motifs were determined to be important if occurred more than </w:t>
-      </w:r>
-      <w:r>
-        <w:t xml:space="preserve">average </w:t>
-      </w:r>
-      <w:r>
-        <w:t xml:space="preserve">in random networks with similar features. </w:t>
-      </w:r>
-      <w:r>
-        <w:rPr>
-          <w:highlight w:val="yellow"/>
-        </w:rPr>
-        <w:t xml:space="preserve">However, if the inferred networks are biased due </w:t>
-      </w:r>
-      <w:r>
-        <w:rPr>
-          <w:highlight w:val="yellow"/>
-        </w:rPr>
+        <w:t>Motif graph generation</w:t>
+      </w:r>
+    </w:p>
+    <w:p>
+      <w:pPr>
+        <w:jc w:val="both"/>
+      </w:pPr>
+      <w:r>
+        <w:t xml:space="preserve">The density-based graphs indicate ‘hotspots’ for high occurring motifs in the given location of the graph. This can be used </w:t>
+      </w:r>
+      <w:r>
+        <w:t>as an additional</w:t>
+      </w:r>
+      <w:r>
+        <w:t xml:space="preserve"> filter, only selecting the most occurring </w:t>
+      </w:r>
+      <w:r>
+        <w:t>link</w:t>
+      </w:r>
+      <w:r>
+        <w:t>s</w:t>
+      </w:r>
+      <w:r>
+        <w:t xml:space="preserve">, </w:t>
+      </w:r>
+      <w:r>
+        <w:t>thus the</w:t>
+      </w:r>
+      <w:r>
+        <w:t xml:space="preserve"> </w:t>
+      </w:r>
+      <w:r>
+        <w:t xml:space="preserve">most important nodes which is assumed to be more important than the rest of the inferred network. However, due </w:t>
+      </w:r>
+      <w:r>
         <w:t xml:space="preserve">to </w:t>
       </w:r>
       <w:r>
-        <w:rPr>
-          <w:highlight w:val="yellow"/>
-        </w:rPr>
-        <w:t>the method, such as Bayes</w:t>
-      </w:r>
-      <w:r>
-        <w:rPr>
-          <w:highlight w:val="yellow"/>
-        </w:rPr>
-        <w:t>; which does not allow self-loops</w:t>
-      </w:r>
-      <w:r>
-        <w:rPr>
-          <w:highlight w:val="yellow"/>
-        </w:rPr>
-        <w:t>.</w:t>
-      </w:r>
-      <w:r>
-        <w:t xml:space="preserve"> T</w:t>
-      </w:r>
-      <w:r>
-        <w:t>he possibility</w:t>
-      </w:r>
-      <w:r>
-        <w:t xml:space="preserve"> for</w:t>
-      </w:r>
+        <w:t xml:space="preserve">time constrains the density-based graphs were simplified to </w:t>
+      </w:r>
+      <w:r>
+        <w:t xml:space="preserve">obtain a </w:t>
+      </w:r>
+      <w:r>
+        <w:t>similar</w:t>
+      </w:r>
+      <w:r>
+        <w:t xml:space="preserve"> network for comparison. As the inference method bias occurs in the motif detection, it is bound to occur in the density-based networks as well. Figure </w:t>
+      </w:r>
+      <w:r>
+        <w:t>3</w:t>
+      </w:r>
+      <w:r>
+        <w:t xml:space="preserve">.A displays this effect strongly, as all nodes </w:t>
+      </w:r>
+      <w:proofErr w:type="gramStart"/>
+      <w:r>
+        <w:t xml:space="preserve">are connected </w:t>
+      </w:r>
+      <w:r>
+        <w:t>with</w:t>
+      </w:r>
+      <w:proofErr w:type="gramEnd"/>
       <w:r>
         <w:t xml:space="preserve"> </w:t>
       </w:r>
       <w:r>
-        <w:t xml:space="preserve">certain motifs to occur is skewed as well due </w:t>
-      </w:r>
-      <w:r>
-        <w:t xml:space="preserve">to </w:t>
-      </w:r>
-      <w:r>
-        <w:t xml:space="preserve">the bias in the inference method. This effect can be observed in figure </w:t>
-      </w:r>
-      <w:r>
-        <w:t>2</w:t>
-      </w:r>
-      <w:r>
-        <w:t xml:space="preserve">. As the mutual information inferred network contains many bidirectional </w:t>
+        <w:t>many links</w:t>
+      </w:r>
+      <w:r>
+        <w:t xml:space="preserve">, simplifying to the original inferred network. In figure </w:t>
+      </w:r>
+      <w:r>
+        <w:t>3</w:t>
+      </w:r>
+      <w:r>
+        <w:t xml:space="preserve">.B this effect is les prominent, as </w:t>
+      </w:r>
+      <w:r>
+        <w:t xml:space="preserve">the motif detection resulted in low numbers. Figure </w:t>
+      </w:r>
+      <w:r>
+        <w:t>3</w:t>
+      </w:r>
+      <w:r>
+        <w:t xml:space="preserve">.C indicates a good chance to filter on the density of the </w:t>
       </w:r>
       <w:r>
         <w:t>link</w:t>
       </w:r>
       <w:r>
-        <w:t>s, it is likely</w:t>
+        <w:t xml:space="preserve">s, as there is a high packed cluster and less </w:t>
+      </w:r>
+      <w:bookmarkStart w:id="0" w:name="_GoBack"/>
+      <w:bookmarkEnd w:id="0"/>
+      <w:r>
+        <w:t>packed tail. All simplified networks were</w:t>
+      </w:r>
+      <w:r>
+        <w:t xml:space="preserve"> compared to the true network and indicates</w:t>
       </w:r>
       <w:r>
         <w:t xml:space="preserve"> that</w:t>
       </w:r>
       <w:r>
-        <w:t xml:space="preserve"> the most occurring motifs will </w:t>
-      </w:r>
-      <w:r>
-        <w:t xml:space="preserve">involve the bidirectional </w:t>
-      </w:r>
-      <w:r>
-        <w:t>link</w:t>
-      </w:r>
-      <w:r>
-        <w:t xml:space="preserve">s. The most occurring motif in figure </w:t>
-      </w:r>
-      <w:r>
-        <w:t>2</w:t>
-      </w:r>
-      <w:r>
-        <w:t xml:space="preserve">.A confirms this assumption, as it is found 132 times; indicative of the inference method bias. These style of motifs, bidirectional </w:t>
-      </w:r>
-      <w:r>
-        <w:t>link</w:t>
-      </w:r>
-      <w:r>
-        <w:t>s, can indicate forms of co-regulation. The Bayes inference method does not contain self-loops</w:t>
-      </w:r>
-      <w:r>
-        <w:t>.</w:t>
-      </w:r>
-      <w:r>
-        <w:t xml:space="preserve"> </w:t>
-      </w:r>
-      <w:r>
-        <w:t>T</w:t>
-      </w:r>
-      <w:r>
-        <w:t>hus,</w:t>
-      </w:r>
-      <w:r>
-        <w:t xml:space="preserve"> these motifs will likely resemble chain-like motifs; one regulating the next node or regulating multiple nodes. The motifs in figure </w:t>
-      </w:r>
-      <w:r>
-        <w:t>2</w:t>
-      </w:r>
-      <w:r>
-        <w:t xml:space="preserve">.B resemble this effect, as the first motif </w:t>
-      </w:r>
-      <w:r>
-        <w:t xml:space="preserve">indicates a chain of regulation and the second motif indicates </w:t>
-      </w:r>
-      <w:r>
-        <w:t>regulat</w:t>
-      </w:r>
-      <w:r>
-        <w:t>ion of</w:t>
-      </w:r>
-      <w:r>
-        <w:t xml:space="preserve"> multiple</w:t>
-      </w:r>
-      <w:r>
-        <w:t xml:space="preserve"> nodes, like a transcription factor. Regression-based trees inference can account for nonlinear effects, thus this method is able to deal with self-loops, as well as chain like regulation. This is clearly reflected in figure </w:t>
-      </w:r>
-      <w:r>
-        <w:t>2</w:t>
-      </w:r>
-      <w:r>
-        <w:t xml:space="preserve">.C, in which the two motifs indicate co-regulation and node regulation. To conclude on motif detection, </w:t>
-      </w:r>
-      <w:r>
-        <w:t>it</w:t>
-      </w:r>
-      <w:r>
-        <w:t xml:space="preserve"> is very sensitive to the input, the inferred network. A great understanding of each inference method is required to determine how motifs can aid in each </w:t>
-      </w:r>
-      <w:r>
-        <w:t>situation and</w:t>
-      </w:r>
-      <w:r>
-        <w:t xml:space="preserve"> should be accounted for </w:t>
-      </w:r>
-      <w:r>
-        <w:t>when combining motifs</w:t>
-      </w:r>
-      <w:r>
-        <w:t xml:space="preserve"> from multiple inference methods</w:t>
-      </w:r>
-      <w:r>
-        <w:t>.</w:t>
-      </w:r>
-    </w:p>
-    <w:p>
-      <w:pPr>
-        <w:pStyle w:val="Heading3"/>
-      </w:pPr>
-      <w:r>
-        <w:t>Motif graph generation</w:t>
-      </w:r>
-    </w:p>
-    <w:p>
-      <w:pPr>
-        <w:jc w:val="both"/>
-      </w:pPr>
-      <w:r>
-        <w:t xml:space="preserve">The density-based graphs indicate ‘hotspots’ for high occurring motifs in the given location of the graph. This can be used </w:t>
-      </w:r>
-      <w:r>
-        <w:t>as an additional</w:t>
-      </w:r>
-      <w:r>
-        <w:t xml:space="preserve"> filter, only selecting the most occurring </w:t>
-      </w:r>
-      <w:r>
-        <w:t>link</w:t>
-      </w:r>
-      <w:r>
-        <w:t xml:space="preserve">s, </w:t>
-      </w:r>
-      <w:r>
-        <w:rPr>
-          <w:highlight w:val="yellow"/>
-        </w:rPr>
-        <w:t>and thus the</w:t>
-      </w:r>
-      <w:r>
-        <w:t xml:space="preserve"> </w:t>
-      </w:r>
-      <w:r>
-        <w:t xml:space="preserve">most important nodes which is assumed to be more important than the rest of the inferred network. However, due </w:t>
-      </w:r>
-      <w:r>
-        <w:t xml:space="preserve">to </w:t>
-      </w:r>
-      <w:r>
-        <w:t xml:space="preserve">time constrains the density-based graphs were simplified to obtain a </w:t>
-      </w:r>
-      <w:r>
-        <w:t>similar</w:t>
-      </w:r>
-      <w:r>
-        <w:t xml:space="preserve"> network for comparison. As the inference method bias occurs in the motif detection, it is bound to occur in the density-based networks as well. Figure </w:t>
-      </w:r>
-      <w:r>
-        <w:t>3</w:t>
-      </w:r>
-      <w:r>
-        <w:t xml:space="preserve">.A displays this effect strongly, as all nodes </w:t>
+        <w:t xml:space="preserve"> motif filtering did not have a direct benefit. However, by varying the parameters and </w:t>
+      </w:r>
+      <w:r>
+        <w:t xml:space="preserve">using density as </w:t>
+      </w:r>
+      <w:r>
+        <w:t>threshold</w:t>
+      </w:r>
+      <w:r>
+        <w:t>, the prediction accuracy might improve.</w:t>
+      </w:r>
+      <w:r>
+        <w:t xml:space="preserve"> To conclude on m</w:t>
+      </w:r>
+      <w:r>
+        <w:t>otif graph generation</w:t>
+      </w:r>
+      <w:r>
+        <w:t xml:space="preserve">, </w:t>
       </w:r>
       <w:proofErr w:type="gramStart"/>
       <w:r>
-        <w:rPr>
-          <w:highlight w:val="yellow"/>
-        </w:rPr>
-        <w:t xml:space="preserve">are connected </w:t>
-      </w:r>
-      <w:r>
-        <w:rPr>
-          <w:highlight w:val="yellow"/>
-        </w:rPr>
-        <w:t>with</w:t>
+        <w:t xml:space="preserve">it is interesting </w:t>
+      </w:r>
+      <w:r>
+        <w:t>to see that the</w:t>
       </w:r>
       <w:proofErr w:type="gramEnd"/>
       <w:r>
-        <w:t xml:space="preserve"> high densities, simplifying to the original inferred network. In figure </w:t>
-      </w:r>
-      <w:r>
-        <w:t>3</w:t>
-      </w:r>
-      <w:r>
-        <w:t xml:space="preserve">.B this effect is les prominent, as </w:t>
-      </w:r>
-      <w:r>
-        <w:t xml:space="preserve">the motif detection resulted in low numbers. Figure </w:t>
-      </w:r>
-      <w:r>
-        <w:t>3</w:t>
-      </w:r>
-      <w:r>
-        <w:t xml:space="preserve">.C indicates a good chance to filter on the density of the </w:t>
-      </w:r>
-      <w:r>
-        <w:t>link</w:t>
-      </w:r>
-      <w:r>
-        <w:t>s, as there is a high packed cluster and less packed tail. All simplified networks were compared to the true network and indicates</w:t>
-      </w:r>
-      <w:r>
-        <w:t xml:space="preserve"> that</w:t>
-      </w:r>
-      <w:r>
-        <w:t xml:space="preserve"> motif filtering did not have a direct benefit. However, by varying the parameters and </w:t>
-      </w:r>
-      <w:r>
-        <w:t xml:space="preserve">using density as </w:t>
-      </w:r>
-      <w:r>
-        <w:t>threshold</w:t>
-      </w:r>
-      <w:r>
-        <w:t>, the prediction accuracy might improve.</w:t>
-      </w:r>
-      <w:r>
-        <w:t xml:space="preserve"> To conclude on m</w:t>
-      </w:r>
-      <w:r>
-        <w:t>otif graph generation</w:t>
-      </w:r>
-      <w:r>
-        <w:t xml:space="preserve">, </w:t>
-      </w:r>
-      <w:proofErr w:type="gramStart"/>
-      <w:r>
-        <w:t xml:space="preserve">it is interesting </w:t>
-      </w:r>
-      <w:r>
-        <w:t>to see that the</w:t>
-      </w:r>
-      <w:proofErr w:type="gramEnd"/>
-      <w:r>
-        <w:t xml:space="preserve"> simplified networks made from </w:t>
+        <w:t xml:space="preserve"> simplified networks made from several </w:t>
       </w:r>
       <w:r>
         <w:lastRenderedPageBreak/>
-        <w:t xml:space="preserve">several motifs can capture the same information as the fully inferred network in most cases. By including </w:t>
+        <w:t xml:space="preserve">motifs can capture the same information as the fully inferred network in most cases. By including </w:t>
       </w:r>
       <w:r>
         <w:t>density-based</w:t>
@@ -5397,10 +5448,7 @@
         <w:t>4</w:t>
       </w:r>
       <w:r>
-        <w:t>]</w:t>
-      </w:r>
-      <w:r>
-        <w:t xml:space="preserve"> </w:t>
+        <w:t xml:space="preserve">] </w:t>
       </w:r>
       <w:r>
         <w:tab/>
@@ -5503,9 +5551,6 @@
       <w:pPr>
         <w:ind w:left="705" w:hanging="705"/>
         <w:jc w:val="both"/>
-        <w:rPr>
-          <w:lang w:val="nl-NL"/>
-        </w:rPr>
       </w:pPr>
       <w:r>
         <w:t>[</w:t>
@@ -5542,7 +5587,6 @@
         <w:r>
           <w:rPr>
             <w:rStyle w:val="Hyperlink"/>
-            <w:lang w:val="nl-NL"/>
           </w:rPr>
           <w:t>https://github.com/drsimonj/corrr</w:t>
         </w:r>
@@ -5554,119 +5598,83 @@
         <w:jc w:val="both"/>
       </w:pPr>
       <w:r>
-        <w:rPr>
-          <w:lang w:val="nl-NL"/>
-        </w:rPr>
         <w:t>[</w:t>
       </w:r>
       <w:r>
-        <w:rPr>
-          <w:lang w:val="nl-NL"/>
-        </w:rPr>
         <w:t>8</w:t>
       </w:r>
       <w:r>
-        <w:rPr>
-          <w:lang w:val="nl-NL"/>
-        </w:rPr>
+        <w:t xml:space="preserve">] </w:t>
+      </w:r>
+      <w:r>
+        <w:tab/>
+      </w:r>
+      <w:r>
+        <w:t xml:space="preserve">Huynh-Thu et al. </w:t>
+      </w:r>
+      <w:r>
+        <w:t xml:space="preserve">(2010) Inferring regulatory networks from expression data using tree-based methods. </w:t>
+      </w:r>
+      <w:proofErr w:type="spellStart"/>
+      <w:r>
+        <w:t>PLoS</w:t>
+      </w:r>
+      <w:proofErr w:type="spellEnd"/>
+      <w:r>
+        <w:t xml:space="preserve"> ONE 5(9): e12776.</w:t>
+      </w:r>
+    </w:p>
+    <w:p>
+      <w:pPr>
+        <w:ind w:left="705" w:hanging="705"/>
+        <w:jc w:val="both"/>
+      </w:pPr>
+      <w:r>
+        <w:t>[</w:t>
+      </w:r>
+      <w:r>
+        <w:t>9</w:t>
+      </w:r>
+      <w:r>
         <w:t>]</w:t>
       </w:r>
       <w:r>
-        <w:rPr>
-          <w:lang w:val="nl-NL"/>
-        </w:rPr>
         <w:t xml:space="preserve"> </w:t>
       </w:r>
       <w:r>
-        <w:rPr>
-          <w:lang w:val="nl-NL"/>
-        </w:rPr>
         <w:tab/>
       </w:r>
       <w:r>
-        <w:t xml:space="preserve">Huynh-Thu et al. </w:t>
-      </w:r>
-      <w:r>
-        <w:t xml:space="preserve">(2010) Inferring regulatory networks from expression data using tree-based methods. </w:t>
+        <w:t xml:space="preserve">Gabriele Sales and Chiara </w:t>
       </w:r>
       <w:proofErr w:type="spellStart"/>
       <w:r>
-        <w:t>PLoS</w:t>
+        <w:t>Romualdi</w:t>
       </w:r>
       <w:proofErr w:type="spellEnd"/>
       <w:r>
-        <w:t xml:space="preserve"> ONE 5(9): e12776.</w:t>
-      </w:r>
-    </w:p>
-    <w:p>
-      <w:pPr>
-        <w:ind w:left="705" w:hanging="705"/>
-        <w:jc w:val="both"/>
-      </w:pPr>
-      <w:r>
-        <w:t>[</w:t>
-      </w:r>
-      <w:r>
-        <w:t>9</w:t>
-      </w:r>
-      <w:r>
-        <w:t>]</w:t>
+        <w:t xml:space="preserve"> (2012). </w:t>
+      </w:r>
+      <w:proofErr w:type="spellStart"/>
+      <w:r>
+        <w:t>parmigene</w:t>
+      </w:r>
+      <w:proofErr w:type="spellEnd"/>
+      <w:r>
+        <w:t>: Parallel Mutual</w:t>
       </w:r>
       <w:r>
         <w:t xml:space="preserve"> </w:t>
       </w:r>
       <w:r>
-        <w:tab/>
-      </w:r>
-      <w:r>
-        <w:t xml:space="preserve">Gabriele Sales and Chiara </w:t>
-      </w:r>
-      <w:proofErr w:type="spellStart"/>
-      <w:r>
-        <w:t>Romualdi</w:t>
-      </w:r>
-      <w:proofErr w:type="spellEnd"/>
-      <w:r>
-        <w:t xml:space="preserve"> (2012).</w:t>
-      </w:r>
-      <w:r>
-        <w:t xml:space="preserve"> </w:t>
-      </w:r>
-      <w:proofErr w:type="spellStart"/>
-      <w:r>
-        <w:t>parmigene</w:t>
-      </w:r>
-      <w:proofErr w:type="spellEnd"/>
-      <w:r>
-        <w:t>: Parallel Mutual</w:t>
-      </w:r>
-      <w:r>
-        <w:t xml:space="preserve"> </w:t>
-      </w:r>
-      <w:r>
-        <w:t>Information</w:t>
-      </w:r>
-      <w:r>
-        <w:t xml:space="preserve"> </w:t>
-      </w:r>
-      <w:r>
-        <w:t xml:space="preserve">  estimation for Gene Network reconstruction. R package version 1.0.2.</w:t>
-      </w:r>
-      <w:r>
-        <w:t xml:space="preserve"> </w:t>
+        <w:t xml:space="preserve">Information   estimation for Gene Network reconstruction. R package version 1.0.2. </w:t>
       </w:r>
       <w:hyperlink r:id="rId20" w:history="1">
         <w:r>
           <w:rPr>
             <w:rStyle w:val="Hyperlink"/>
           </w:rPr>
-          <w:t>h</w:t>
-        </w:r>
-        <w:r>
-          <w:rPr>
-            <w:rStyle w:val="Hyperlink"/>
-          </w:rPr>
-          <w:t>ttps://CRAN.R-project.org/package=parmigene</w:t>
+          <w:t>https://CRAN.R-project.org/package=parmigene</w:t>
         </w:r>
       </w:hyperlink>
     </w:p>
@@ -5732,10 +5740,7 @@
         <w:t>11</w:t>
       </w:r>
       <w:r>
-        <w:t>]</w:t>
-      </w:r>
-      <w:r>
-        <w:t xml:space="preserve"> </w:t>
+        <w:t xml:space="preserve">] </w:t>
       </w:r>
       <w:r>
         <w:tab/>
@@ -6417,6 +6422,7 @@
   <w:style w:type="character" w:default="1" w:styleId="DefaultParagraphFont">
     <w:name w:val="Default Paragraph Font"/>
     <w:uiPriority w:val="1"/>
+    <w:semiHidden/>
     <w:unhideWhenUsed/>
   </w:style>
   <w:style w:type="table" w:default="1" w:styleId="TableNormal">

</xml_diff>